<commit_message>
Added discord logs from weeks 4-7, including design and programming chat channels
</commit_message>
<xml_diff>
--- a/Communications & Meeting Minutes/Meeting Minutes/meeting minutes_Week 6.docx
+++ b/Communications & Meeting Minutes/Meeting Minutes/meeting minutes_Week 6.docx
@@ -1,6 +1,6 @@
 
 <file path=word/document.xml><?xml version="1.0" encoding="utf-8"?>
-<w:document xmlns:wpc="http://schemas.microsoft.com/office/word/2010/wordprocessingCanvas" xmlns:cx="http://schemas.microsoft.com/office/drawing/2014/chartex" xmlns:mc="http://schemas.openxmlformats.org/markup-compatibility/2006" xmlns:o="urn:schemas-microsoft-com:office:office" xmlns:r="http://schemas.openxmlformats.org/officeDocument/2006/relationships" xmlns:m="http://schemas.openxmlformats.org/officeDocument/2006/math" xmlns:v="urn:schemas-microsoft-com:vml" xmlns:wp14="http://schemas.microsoft.com/office/word/2010/wordprocessingDrawing" xmlns:wp="http://schemas.openxmlformats.org/drawingml/2006/wordprocessingDrawing" xmlns:w10="urn:schemas-microsoft-com:office:word" xmlns:w="http://schemas.openxmlformats.org/wordprocessingml/2006/main" xmlns:w14="http://schemas.microsoft.com/office/word/2010/wordml" xmlns:w15="http://schemas.microsoft.com/office/word/2012/wordml" xmlns:w16se="http://schemas.microsoft.com/office/word/2015/wordml/symex" xmlns:wpg="http://schemas.microsoft.com/office/word/2010/wordprocessingGroup" xmlns:wpi="http://schemas.microsoft.com/office/word/2010/wordprocessingInk" xmlns:wne="http://schemas.microsoft.com/office/word/2006/wordml" xmlns:wps="http://schemas.microsoft.com/office/word/2010/wordprocessingShape" mc:Ignorable="w14 w15 w16se wp14">
+<w:document xmlns:wpc="http://schemas.microsoft.com/office/word/2010/wordprocessingCanvas" xmlns:cx="http://schemas.microsoft.com/office/drawing/2014/chartex" xmlns:cx1="http://schemas.microsoft.com/office/drawing/2015/9/8/chartex" xmlns:cx2="http://schemas.microsoft.com/office/drawing/2015/10/21/chartex" xmlns:cx3="http://schemas.microsoft.com/office/drawing/2016/5/9/chartex" xmlns:cx4="http://schemas.microsoft.com/office/drawing/2016/5/10/chartex" xmlns:cx5="http://schemas.microsoft.com/office/drawing/2016/5/11/chartex" xmlns:cx6="http://schemas.microsoft.com/office/drawing/2016/5/12/chartex" xmlns:cx7="http://schemas.microsoft.com/office/drawing/2016/5/13/chartex" xmlns:cx8="http://schemas.microsoft.com/office/drawing/2016/5/14/chartex" xmlns:mc="http://schemas.openxmlformats.org/markup-compatibility/2006" xmlns:aink="http://schemas.microsoft.com/office/drawing/2016/ink" xmlns:am3d="http://schemas.microsoft.com/office/drawing/2017/model3d" xmlns:o="urn:schemas-microsoft-com:office:office" xmlns:r="http://schemas.openxmlformats.org/officeDocument/2006/relationships" xmlns:m="http://schemas.openxmlformats.org/officeDocument/2006/math" xmlns:v="urn:schemas-microsoft-com:vml" xmlns:wp14="http://schemas.microsoft.com/office/word/2010/wordprocessingDrawing" xmlns:wp="http://schemas.openxmlformats.org/drawingml/2006/wordprocessingDrawing" xmlns:w10="urn:schemas-microsoft-com:office:word" xmlns:w="http://schemas.openxmlformats.org/wordprocessingml/2006/main" xmlns:w14="http://schemas.microsoft.com/office/word/2010/wordml" xmlns:w15="http://schemas.microsoft.com/office/word/2012/wordml" xmlns:w16cid="http://schemas.microsoft.com/office/word/2016/wordml/cid" xmlns:w16se="http://schemas.microsoft.com/office/word/2015/wordml/symex" xmlns:wpg="http://schemas.microsoft.com/office/word/2010/wordprocessingGroup" xmlns:wpi="http://schemas.microsoft.com/office/word/2010/wordprocessingInk" xmlns:wne="http://schemas.microsoft.com/office/word/2006/wordml" xmlns:wps="http://schemas.microsoft.com/office/word/2010/wordprocessingShape" mc:Ignorable="w14 w15 w16se w16cid wp14">
   <w:body>
     <w:p>
       <w:pPr>
@@ -144,8 +144,6 @@
       <w:r>
         <w:t xml:space="preserve">: </w:t>
       </w:r>
-      <w:bookmarkStart w:id="0" w:name="_GoBack"/>
-      <w:bookmarkEnd w:id="0"/>
     </w:p>
     <w:p>
       <w:r>
@@ -172,10 +170,16 @@
       <w:r>
         <w:t>Joe</w:t>
       </w:r>
+      <w:r>
+        <w:t>: recorded and uploaded video demonstration of project, added more assets in to the Unity project &amp; level space, modified the interactable object to be a can instead of a black box, modified player camera perspective / height</w:t>
+      </w:r>
     </w:p>
     <w:p>
       <w:r>
         <w:t>Kacey</w:t>
+      </w:r>
+      <w:r>
+        <w:t>: created scripts for rat spawning, refined scripts for player movement &amp; object interaction, added box colliders to objects within the level</w:t>
       </w:r>
     </w:p>
     <w:p>
@@ -211,6 +215,9 @@
       <w:r>
         <w:t>:</w:t>
       </w:r>
+      <w:r>
+        <w:t xml:space="preserve"> Aim for the end of the current sprint: to have working trap interactions (with ‘bait’ objects + rats) &amp; spawning + moving rats.</w:t>
+      </w:r>
     </w:p>
     <w:p>
       <w:r>
@@ -219,7 +226,15 @@
     </w:p>
     <w:p>
       <w:r>
-        <w:t>Tomas: finish texturing asset for traps, create asset for fence, ground ( populated with grass), junk yard sign, slice of cake</w:t>
+        <w:t xml:space="preserve">Tomas: finish texturing asset for traps, create asset for fence, ground </w:t>
+      </w:r>
+      <w:proofErr w:type="gramStart"/>
+      <w:r>
+        <w:t>( populated</w:t>
+      </w:r>
+      <w:proofErr w:type="gramEnd"/>
+      <w:r>
+        <w:t xml:space="preserve"> with grass), junk yard sign, slice of cake</w:t>
       </w:r>
       <w:r>
         <w:t>.</w:t>
@@ -242,11 +257,20 @@
         <w:t>Joe</w:t>
       </w:r>
       <w:r>
+        <w:t>: create rat movement within the game, and create some interactions between rats &amp; traps, create trap colliders.</w:t>
+      </w:r>
+      <w:r>
         <w:br/>
       </w:r>
       <w:r>
+        <w:lastRenderedPageBreak/>
         <w:t>Kacey</w:t>
       </w:r>
+      <w:r>
+        <w:t>: Enhance the rat spawning script to work properly with the spawn point array and modify the object manipulation script to work with multiple objects.</w:t>
+      </w:r>
+      <w:bookmarkStart w:id="0" w:name="_GoBack"/>
+      <w:bookmarkEnd w:id="0"/>
     </w:p>
     <w:p>
       <w:r>
@@ -273,7 +297,7 @@
 </file>
 
 <file path=word/styles.xml><?xml version="1.0" encoding="utf-8"?>
-<w:styles xmlns:mc="http://schemas.openxmlformats.org/markup-compatibility/2006" xmlns:r="http://schemas.openxmlformats.org/officeDocument/2006/relationships" xmlns:w="http://schemas.openxmlformats.org/wordprocessingml/2006/main" xmlns:w14="http://schemas.microsoft.com/office/word/2010/wordml" xmlns:w15="http://schemas.microsoft.com/office/word/2012/wordml" xmlns:w16se="http://schemas.microsoft.com/office/word/2015/wordml/symex" mc:Ignorable="w14 w15 w16se">
+<w:styles xmlns:mc="http://schemas.openxmlformats.org/markup-compatibility/2006" xmlns:r="http://schemas.openxmlformats.org/officeDocument/2006/relationships" xmlns:w="http://schemas.openxmlformats.org/wordprocessingml/2006/main" xmlns:w14="http://schemas.microsoft.com/office/word/2010/wordml" xmlns:w15="http://schemas.microsoft.com/office/word/2012/wordml" xmlns:w16cid="http://schemas.microsoft.com/office/word/2016/wordml/cid" xmlns:w16se="http://schemas.microsoft.com/office/word/2015/wordml/symex" mc:Ignorable="w14 w15 w16se w16cid">
   <w:docDefaults>
     <w:rPrDefault>
       <w:rPr>
@@ -289,7 +313,7 @@
       </w:pPr>
     </w:pPrDefault>
   </w:docDefaults>
-  <w:latentStyles w:defLockedState="0" w:defUIPriority="99" w:defSemiHidden="0" w:defUnhideWhenUsed="0" w:defQFormat="0" w:count="371">
+  <w:latentStyles w:defLockedState="0" w:defUIPriority="99" w:defSemiHidden="0" w:defUnhideWhenUsed="0" w:defQFormat="0" w:count="375">
     <w:lsdException w:name="Normal" w:uiPriority="0" w:qFormat="1"/>
     <w:lsdException w:name="heading 1" w:uiPriority="9" w:qFormat="1"/>
     <w:lsdException w:name="heading 2" w:semiHidden="1" w:uiPriority="9" w:unhideWhenUsed="1" w:qFormat="1"/>
@@ -395,7 +419,6 @@
     <w:lsdException w:name="HTML Sample" w:semiHidden="1" w:unhideWhenUsed="1"/>
     <w:lsdException w:name="HTML Typewriter" w:semiHidden="1" w:unhideWhenUsed="1"/>
     <w:lsdException w:name="HTML Variable" w:semiHidden="1" w:unhideWhenUsed="1"/>
-    <w:lsdException w:name="Normal Table" w:semiHidden="1" w:unhideWhenUsed="1"/>
     <w:lsdException w:name="annotation subject" w:semiHidden="1" w:unhideWhenUsed="1"/>
     <w:lsdException w:name="No List" w:semiHidden="1" w:unhideWhenUsed="1"/>
     <w:lsdException w:name="Outline List 1" w:semiHidden="1" w:unhideWhenUsed="1"/>
@@ -439,10 +462,8 @@
     <w:lsdException w:name="Table Elegant" w:semiHidden="1" w:unhideWhenUsed="1"/>
     <w:lsdException w:name="Table Professional" w:semiHidden="1" w:unhideWhenUsed="1"/>
     <w:lsdException w:name="Table Subtle 1" w:semiHidden="1" w:unhideWhenUsed="1"/>
-    <w:lsdException w:name="Table Subtle 2" w:semiHidden="1" w:unhideWhenUsed="1"/>
     <w:lsdException w:name="Table Web 1" w:semiHidden="1" w:unhideWhenUsed="1"/>
     <w:lsdException w:name="Table Web 2" w:semiHidden="1" w:unhideWhenUsed="1"/>
-    <w:lsdException w:name="Table Web 3" w:semiHidden="1" w:unhideWhenUsed="1"/>
     <w:lsdException w:name="Balloon Text" w:semiHidden="1" w:unhideWhenUsed="1"/>
     <w:lsdException w:name="Table Grid" w:uiPriority="59"/>
     <w:lsdException w:name="Table Theme" w:semiHidden="1" w:unhideWhenUsed="1"/>
@@ -661,6 +682,10 @@
     <w:lsdException w:name="List Table 5 Dark Accent 6" w:uiPriority="50"/>
     <w:lsdException w:name="List Table 6 Colorful Accent 6" w:uiPriority="51"/>
     <w:lsdException w:name="List Table 7 Colorful Accent 6" w:uiPriority="52"/>
+    <w:lsdException w:name="Mention" w:semiHidden="1" w:unhideWhenUsed="1"/>
+    <w:lsdException w:name="Smart Hyperlink" w:semiHidden="1" w:unhideWhenUsed="1"/>
+    <w:lsdException w:name="Hashtag" w:semiHidden="1" w:unhideWhenUsed="1"/>
+    <w:lsdException w:name="Unresolved Mention" w:semiHidden="1" w:unhideWhenUsed="1"/>
   </w:latentStyles>
   <w:style w:type="paragraph" w:default="1" w:styleId="Normal">
     <w:name w:val="Normal"/>

</xml_diff>